<commit_message>
ini nambah bab 4 awal dan data pengajuan kredit customer dari pemasaran
</commit_message>
<xml_diff>
--- a/Proposal.docx
+++ b/Proposal.docx
@@ -126,8 +126,6 @@
           <w:lang w:val="id-ID"/>
         </w:rPr>
       </w:pPr>
-      <w:bookmarkStart w:id="0" w:name="_GoBack"/>
-      <w:bookmarkEnd w:id="0"/>
     </w:p>
     <w:p>
       <w:pPr>
@@ -684,7 +682,7 @@
           <w:lang w:val="id-ID"/>
         </w:rPr>
       </w:pPr>
-      <w:bookmarkStart w:id="1" w:name="_Toc469580715"/>
+      <w:bookmarkStart w:id="0" w:name="_Toc469580715"/>
       <w:r>
         <w:rPr>
           <w:noProof/>
@@ -771,7 +769,7 @@
         </w:rPr>
         <w:t>LEMBAR PERNYATAAN DIRI</w:t>
       </w:r>
-      <w:bookmarkEnd w:id="1"/>
+      <w:bookmarkEnd w:id="0"/>
     </w:p>
     <w:p>
       <w:pPr>
@@ -1422,23 +1420,13 @@
           <w:szCs w:val="24"/>
         </w:rPr>
       </w:pPr>
-      <w:proofErr w:type="gramStart"/>
-      <w:r>
-        <w:rPr>
-          <w:rFonts w:ascii="Times New Roman" w:hAnsi="Times New Roman"/>
-          <w:sz w:val="24"/>
-          <w:szCs w:val="24"/>
-        </w:rPr>
-        <w:t>Ket :</w:t>
-      </w:r>
-      <w:proofErr w:type="gramEnd"/>
-      <w:r>
-        <w:rPr>
-          <w:rFonts w:ascii="Times New Roman" w:hAnsi="Times New Roman"/>
-          <w:sz w:val="24"/>
-          <w:szCs w:val="24"/>
-        </w:rPr>
-        <w:t xml:space="preserve"> *) coret yang tidak perlu</w:t>
+      <w:r>
+        <w:rPr>
+          <w:rFonts w:ascii="Times New Roman" w:hAnsi="Times New Roman"/>
+          <w:sz w:val="24"/>
+          <w:szCs w:val="24"/>
+        </w:rPr>
+        <w:t>Ket : *) coret yang tidak perlu</w:t>
       </w:r>
     </w:p>
     <w:p>
@@ -1469,7 +1457,7 @@
           <w:lang w:val="id-ID"/>
         </w:rPr>
       </w:pPr>
-      <w:bookmarkStart w:id="2" w:name="_Toc469580716"/>
+      <w:bookmarkStart w:id="1" w:name="_Toc469580716"/>
       <w:r>
         <w:rPr>
           <w:rFonts w:cs="Times New Roman"/>
@@ -1479,7 +1467,7 @@
         <w:lastRenderedPageBreak/>
         <w:t xml:space="preserve">SURAT PERNYATAAN PERSETUJUAN PUBLIKASI </w:t>
       </w:r>
-      <w:bookmarkEnd w:id="2"/>
+      <w:bookmarkEnd w:id="1"/>
       <w:r>
         <w:rPr>
           <w:rFonts w:cs="Times New Roman"/>
@@ -2146,8 +2134,8 @@
           <w:lang w:val="id-ID"/>
         </w:rPr>
       </w:pPr>
-      <w:bookmarkStart w:id="3" w:name="_Toc469580718"/>
-      <w:bookmarkStart w:id="4" w:name="_Toc469580719"/>
+      <w:bookmarkStart w:id="2" w:name="_Toc469580718"/>
+      <w:bookmarkStart w:id="3" w:name="_Toc469580719"/>
       <w:r>
         <w:rPr>
           <w:rFonts w:cs="Times New Roman"/>
@@ -2157,7 +2145,7 @@
         <w:lastRenderedPageBreak/>
         <w:t xml:space="preserve">LEMBAR PERSETUJUAN </w:t>
       </w:r>
-      <w:bookmarkEnd w:id="3"/>
+      <w:bookmarkEnd w:id="2"/>
       <w:r>
         <w:rPr>
           <w:rFonts w:cs="Times New Roman"/>
@@ -2846,7 +2834,7 @@
         <w:lastRenderedPageBreak/>
         <w:t xml:space="preserve">LEMBAR PENGUJIAN </w:t>
       </w:r>
-      <w:bookmarkEnd w:id="4"/>
+      <w:bookmarkEnd w:id="3"/>
       <w:r>
         <w:rPr>
           <w:rFonts w:cs="Times New Roman"/>
@@ -5345,7 +5333,7 @@
           <w:lang w:val="id-ID"/>
         </w:rPr>
       </w:pPr>
-      <w:bookmarkStart w:id="5" w:name="_Toc469580720"/>
+      <w:bookmarkStart w:id="4" w:name="_Toc469580720"/>
       <w:r>
         <w:rPr>
           <w:sz w:val="28"/>
@@ -5354,7 +5342,7 @@
         <w:lastRenderedPageBreak/>
         <w:t>PEDOMAN PENGGUNAAN HAK CIPTA</w:t>
       </w:r>
-      <w:bookmarkEnd w:id="5"/>
+      <w:bookmarkEnd w:id="4"/>
     </w:p>
     <w:p>
       <w:pPr>
@@ -7136,25 +7124,7 @@
           <w:sz w:val="24"/>
           <w:szCs w:val="24"/>
         </w:rPr>
-        <w:t xml:space="preserve">Peminat rumah subsidi melalui KPR Bank semakin meningkat, data konsumen rumah semakin hari semakin bertambah jumlahnya, baik konsumen yang kreditnya di setujui maupun tidak, tetapi data konsumen belum dimanfaatkan secara maksimal dalam menemukan informasi penting bagi perusahaan, seperti mencari faktor apa saja yang menentukan persetujuan kredit rumah, sehingga bisa mempercepat proses, tidak perlu menunggu pihak bank melakukan pengecekan yang membutuhkan waktu cukup lama, sehingga konsumen bisa mengetahui hasilnya lebih cepat. Dengan pemanfaatan data konsumen rumah yang maksimal, data-data tersebut bisa memberikan informasi yang belum diketaui sebelumnya, sehingga perusahaan membutuhkan alat </w:t>
-      </w:r>
-      <w:proofErr w:type="gramStart"/>
-      <w:r>
-        <w:rPr>
-          <w:rFonts w:ascii="Times New Roman" w:hAnsi="Times New Roman"/>
-          <w:sz w:val="24"/>
-          <w:szCs w:val="24"/>
-        </w:rPr>
-        <w:t>bantu</w:t>
-      </w:r>
-      <w:proofErr w:type="gramEnd"/>
-      <w:r>
-        <w:rPr>
-          <w:rFonts w:ascii="Times New Roman" w:hAnsi="Times New Roman"/>
-          <w:sz w:val="24"/>
-          <w:szCs w:val="24"/>
-        </w:rPr>
-        <w:t xml:space="preserve"> analisis untuk menemukan informasi itu. </w:t>
+        <w:t xml:space="preserve">Peminat rumah subsidi melalui KPR Bank semakin meningkat, data konsumen rumah semakin hari semakin bertambah jumlahnya, baik konsumen yang kreditnya di setujui maupun tidak, tetapi data konsumen belum dimanfaatkan secara maksimal dalam menemukan informasi penting bagi perusahaan, seperti mencari faktor apa saja yang menentukan persetujuan kredit rumah, sehingga bisa mempercepat proses, tidak perlu menunggu pihak bank melakukan pengecekan yang membutuhkan waktu cukup lama, sehingga konsumen bisa mengetahui hasilnya lebih cepat. Dengan pemanfaatan data konsumen rumah yang maksimal, data-data tersebut bisa memberikan informasi yang belum diketaui sebelumnya, sehingga perusahaan membutuhkan alat bantu analisis untuk menemukan informasi itu. </w:t>
       </w:r>
       <w:r>
         <w:rPr>
@@ -7205,25 +7175,7 @@
           <w:sz w:val="24"/>
           <w:szCs w:val="24"/>
         </w:rPr>
-        <w:t xml:space="preserve">yang berkaitan dengan artibut sebagai parameter yang dibuat sebagai kriteria dalam pembetukan pohon, yang memperkuat aturan klasifikasi yang ditemukan. Hasil dari penelitian ini, menemukan faktor faktor </w:t>
-      </w:r>
-      <w:proofErr w:type="gramStart"/>
-      <w:r>
-        <w:rPr>
-          <w:rFonts w:ascii="Times New Roman" w:hAnsi="Times New Roman"/>
-          <w:sz w:val="24"/>
-          <w:szCs w:val="24"/>
-        </w:rPr>
-        <w:t>apa</w:t>
-      </w:r>
-      <w:proofErr w:type="gramEnd"/>
-      <w:r>
-        <w:rPr>
-          <w:rFonts w:ascii="Times New Roman" w:hAnsi="Times New Roman"/>
-          <w:sz w:val="24"/>
-          <w:szCs w:val="24"/>
-        </w:rPr>
-        <w:t xml:space="preserve"> saya yang menentukan persetujuan kredit rumah subsidi.</w:t>
+        <w:t>yang berkaitan dengan artibut sebagai parameter yang dibuat sebagai kriteria dalam pembetukan pohon, yang memperkuat aturan klasifikasi yang ditemukan. Hasil dari penelitian ini, menemukan faktor faktor apa saya yang menentukan persetujuan kredit rumah subsidi.</w:t>
       </w:r>
     </w:p>
     <w:p>
@@ -7670,7 +7622,7 @@
           <w:rFonts w:cs="Times New Roman"/>
         </w:rPr>
       </w:pPr>
-      <w:bookmarkStart w:id="6" w:name="_Toc4478053"/>
+      <w:bookmarkStart w:id="5" w:name="_Toc4478053"/>
       <w:r>
         <w:rPr>
           <w:rFonts w:cs="Times New Roman"/>
@@ -7684,21 +7636,21 @@
         </w:rPr>
         <w:t>AB I</w:t>
       </w:r>
-      <w:bookmarkStart w:id="7" w:name="_Toc4478054"/>
+      <w:bookmarkStart w:id="6" w:name="_Toc4478054"/>
+      <w:bookmarkEnd w:id="5"/>
+      <w:r>
+        <w:rPr>
+          <w:rFonts w:cs="Times New Roman"/>
+        </w:rPr>
+        <w:br/>
+      </w:r>
+      <w:r>
+        <w:rPr>
+          <w:rFonts w:cs="Times New Roman"/>
+        </w:rPr>
+        <w:t>PENDAHULUAN</w:t>
+      </w:r>
       <w:bookmarkEnd w:id="6"/>
-      <w:r>
-        <w:rPr>
-          <w:rFonts w:cs="Times New Roman"/>
-        </w:rPr>
-        <w:br/>
-      </w:r>
-      <w:r>
-        <w:rPr>
-          <w:rFonts w:cs="Times New Roman"/>
-        </w:rPr>
-        <w:t>PENDAHULUAN</w:t>
-      </w:r>
-      <w:bookmarkEnd w:id="7"/>
     </w:p>
     <w:p>
       <w:pPr>
@@ -7726,7 +7678,7 @@
           <w:szCs w:val="24"/>
         </w:rPr>
       </w:pPr>
-      <w:bookmarkStart w:id="8" w:name="_Toc4478055"/>
+      <w:bookmarkStart w:id="7" w:name="_Toc4478055"/>
       <w:r>
         <w:rPr>
           <w:rFonts w:ascii="Times New Roman" w:hAnsi="Times New Roman" w:cs="Times New Roman"/>
@@ -7737,7 +7689,7 @@
         </w:rPr>
         <w:t>Latar Belakang Masalah</w:t>
       </w:r>
-      <w:bookmarkEnd w:id="8"/>
+      <w:bookmarkEnd w:id="7"/>
     </w:p>
     <w:p>
       <w:pPr>
@@ -8016,25 +7968,7 @@
           <w:szCs w:val="24"/>
         </w:rPr>
         <w:lastRenderedPageBreak/>
-        <w:t xml:space="preserve">waktu lama untuk mendapatkan hasil persetujuan kredit. Hasil persetujuan tersebut bisa di dapatkan ketika mengisi formulir di </w:t>
-      </w:r>
-      <w:proofErr w:type="gramStart"/>
-      <w:r>
-        <w:rPr>
-          <w:rStyle w:val="fontstyle01"/>
-          <w:sz w:val="24"/>
-          <w:szCs w:val="24"/>
-        </w:rPr>
-        <w:t>kantor</w:t>
-      </w:r>
-      <w:proofErr w:type="gramEnd"/>
-      <w:r>
-        <w:rPr>
-          <w:rStyle w:val="fontstyle01"/>
-          <w:sz w:val="24"/>
-          <w:szCs w:val="24"/>
-        </w:rPr>
-        <w:t xml:space="preserve"> pemasaran perumahan.</w:t>
+        <w:t>waktu lama untuk mendapatkan hasil persetujuan kredit. Hasil persetujuan tersebut bisa di dapatkan ketika mengisi formulir di kantor pemasaran perumahan.</w:t>
       </w:r>
     </w:p>
     <w:p>
@@ -8148,61 +8082,7 @@
           <w:szCs w:val="24"/>
         </w:rPr>
         <w:lastRenderedPageBreak/>
-        <w:t xml:space="preserve">Hal ini tentu </w:t>
-      </w:r>
-      <w:proofErr w:type="gramStart"/>
-      <w:r>
-        <w:rPr>
-          <w:rStyle w:val="fontstyle01"/>
-          <w:sz w:val="24"/>
-          <w:szCs w:val="24"/>
-        </w:rPr>
-        <w:t>akan</w:t>
-      </w:r>
-      <w:proofErr w:type="gramEnd"/>
-      <w:r>
-        <w:rPr>
-          <w:rStyle w:val="fontstyle01"/>
-          <w:sz w:val="24"/>
-          <w:szCs w:val="24"/>
-        </w:rPr>
-        <w:t xml:space="preserve"> mempengaruhi tingkat penjualan rumah. Data konsumen rumah </w:t>
-      </w:r>
-      <w:proofErr w:type="gramStart"/>
-      <w:r>
-        <w:rPr>
-          <w:rStyle w:val="fontstyle01"/>
-          <w:sz w:val="24"/>
-          <w:szCs w:val="24"/>
-        </w:rPr>
-        <w:t>akan</w:t>
-      </w:r>
-      <w:proofErr w:type="gramEnd"/>
-      <w:r>
-        <w:rPr>
-          <w:rStyle w:val="fontstyle01"/>
-          <w:sz w:val="24"/>
-          <w:szCs w:val="24"/>
-        </w:rPr>
-        <w:t xml:space="preserve"> terus bertambah setiap harinya dan menyebabkan penyimpanan data sangat besar. Selama ini data konsumen hanya dijadikan arsip saja, belum dimanfaatkan untuk menemukan pola menentukan faktor persetujuan kredit rumah subsidi, jika kumpulan </w:t>
-      </w:r>
-      <w:proofErr w:type="gramStart"/>
-      <w:r>
-        <w:rPr>
-          <w:rStyle w:val="fontstyle01"/>
-          <w:sz w:val="24"/>
-          <w:szCs w:val="24"/>
-        </w:rPr>
-        <w:t>data  tersebut</w:t>
-      </w:r>
-      <w:proofErr w:type="gramEnd"/>
-      <w:r>
-        <w:rPr>
-          <w:rStyle w:val="fontstyle01"/>
-          <w:sz w:val="24"/>
-          <w:szCs w:val="24"/>
-        </w:rPr>
-        <w:t xml:space="preserve"> dan diolah maka arsip data konsumen akan memberikan informasi yang berguna untuk penjualan rumah subsidi tersebut. Sehingga pada penelitian ini, peneliti melakukan pemanfaatan data konsumen rumah cahaya Darussalam 2 Bekasi untuk menemukan pola faktor persetujuan kredit rumah subsidi.</w:t>
+        <w:t>Hal ini tentu akan mempengaruhi tingkat penjualan rumah. Data konsumen rumah akan terus bertambah setiap harinya dan menyebabkan penyimpanan data sangat besar. Selama ini data konsumen hanya dijadikan arsip saja, belum dimanfaatkan untuk menemukan pola menentukan faktor persetujuan kredit rumah subsidi, jika kumpulan data  tersebut dan diolah maka arsip data konsumen akan memberikan informasi yang berguna untuk penjualan rumah subsidi tersebut. Sehingga pada penelitian ini, peneliti melakukan pemanfaatan data konsumen rumah cahaya Darussalam 2 Bekasi untuk menemukan pola faktor persetujuan kredit rumah subsidi.</w:t>
       </w:r>
     </w:p>
     <w:p>
@@ -8233,7 +8113,7 @@
           <w:szCs w:val="24"/>
         </w:rPr>
       </w:pPr>
-      <w:bookmarkStart w:id="9" w:name="_Toc4478056"/>
+      <w:bookmarkStart w:id="8" w:name="_Toc4478056"/>
       <w:r>
         <w:rPr>
           <w:rFonts w:ascii="Times New Roman" w:hAnsi="Times New Roman" w:cs="Times New Roman"/>
@@ -8255,7 +8135,7 @@
         <w:tab/>
         <w:t>Identifikasi Masalah</w:t>
       </w:r>
-      <w:bookmarkEnd w:id="9"/>
+      <w:bookmarkEnd w:id="8"/>
       <w:r>
         <w:rPr>
           <w:rFonts w:ascii="Times New Roman" w:hAnsi="Times New Roman" w:cs="Times New Roman"/>
@@ -8446,7 +8326,7 @@
           <w:szCs w:val="24"/>
         </w:rPr>
       </w:pPr>
-      <w:bookmarkStart w:id="10" w:name="_Toc4478057"/>
+      <w:bookmarkStart w:id="9" w:name="_Toc4478057"/>
       <w:r>
         <w:rPr>
           <w:rFonts w:ascii="Times New Roman" w:hAnsi="Times New Roman" w:cs="Times New Roman"/>
@@ -8468,7 +8348,7 @@
         <w:tab/>
         <w:t>Batasan Masalah</w:t>
       </w:r>
-      <w:bookmarkEnd w:id="10"/>
+      <w:bookmarkEnd w:id="9"/>
     </w:p>
     <w:p>
       <w:pPr>
@@ -8600,25 +8480,7 @@
           <w:bCs/>
           <w:szCs w:val="24"/>
         </w:rPr>
-        <w:t xml:space="preserve"> Perangkat lunak untuk mengolah data </w:t>
-      </w:r>
-      <w:proofErr w:type="gramStart"/>
-      <w:r>
-        <w:rPr>
-          <w:rFonts w:cs="Times New Roman"/>
-          <w:bCs/>
-          <w:szCs w:val="24"/>
-        </w:rPr>
-        <w:t>konsumen  menggunakan</w:t>
-      </w:r>
-      <w:proofErr w:type="gramEnd"/>
-      <w:r>
-        <w:rPr>
-          <w:rFonts w:cs="Times New Roman"/>
-          <w:bCs/>
-          <w:szCs w:val="24"/>
-        </w:rPr>
-        <w:t xml:space="preserve"> Weka version 3.9 dengan menggunakan </w:t>
+        <w:t xml:space="preserve"> Perangkat lunak untuk mengolah data konsumen  menggunakan Weka version 3.9 dengan menggunakan </w:t>
       </w:r>
       <w:r>
         <w:rPr>
@@ -8700,7 +8562,7 @@
           <w:szCs w:val="24"/>
         </w:rPr>
       </w:pPr>
-      <w:bookmarkStart w:id="11" w:name="_Toc4478058"/>
+      <w:bookmarkStart w:id="10" w:name="_Toc4478058"/>
       <w:r>
         <w:rPr>
           <w:rFonts w:ascii="Times New Roman" w:hAnsi="Times New Roman" w:cs="Times New Roman"/>
@@ -8742,7 +8604,7 @@
         </w:rPr>
         <w:t>rumusan Masalah</w:t>
       </w:r>
-      <w:bookmarkEnd w:id="11"/>
+      <w:bookmarkEnd w:id="10"/>
     </w:p>
     <w:p>
       <w:pPr>
@@ -8853,7 +8715,7 @@
           <w:szCs w:val="24"/>
         </w:rPr>
       </w:pPr>
-      <w:bookmarkStart w:id="12" w:name="_Toc4478059"/>
+      <w:bookmarkStart w:id="11" w:name="_Toc4478059"/>
       <w:r>
         <w:rPr>
           <w:rFonts w:ascii="Times New Roman" w:hAnsi="Times New Roman" w:cs="Times New Roman"/>
@@ -8875,7 +8737,7 @@
         <w:tab/>
         <w:t>Tujuan dan Manfaat Penelitian</w:t>
       </w:r>
-      <w:bookmarkEnd w:id="12"/>
+      <w:bookmarkEnd w:id="11"/>
     </w:p>
     <w:p>
       <w:pPr>
@@ -9042,7 +8904,22 @@
           <w:rFonts w:eastAsiaTheme="majorEastAsia" w:cstheme="majorBidi"/>
           <w:szCs w:val="26"/>
         </w:rPr>
-        <w:t>Dapat meningkatkan kualitas pelayanan kepada konsumen rumah dan kelangsungan kegiatan penjualan pada 212 Mart Cibitung.</w:t>
+        <w:t xml:space="preserve">Dapat meningkatkan kualitas pelayanan kepada konsumen rumah dan kelangsungan kegiatan penjualan </w:t>
+      </w:r>
+      <w:r>
+        <w:rPr>
+          <w:rFonts w:eastAsiaTheme="majorEastAsia" w:cstheme="majorBidi"/>
+          <w:szCs w:val="26"/>
+          <w:highlight w:val="yellow"/>
+        </w:rPr>
+        <w:t>pada 212 Mart Cibitung</w:t>
+      </w:r>
+      <w:r>
+        <w:rPr>
+          <w:rFonts w:eastAsiaTheme="majorEastAsia" w:cstheme="majorBidi"/>
+          <w:szCs w:val="26"/>
+        </w:rPr>
+        <w:t>.</w:t>
       </w:r>
     </w:p>
     <w:p>
@@ -9133,7 +9010,7 @@
           <w:szCs w:val="24"/>
         </w:rPr>
       </w:pPr>
-      <w:bookmarkStart w:id="13" w:name="_Toc4478060"/>
+      <w:bookmarkStart w:id="12" w:name="_Toc4478060"/>
       <w:r>
         <w:rPr>
           <w:rFonts w:ascii="Times New Roman" w:hAnsi="Times New Roman" w:cs="Times New Roman"/>
@@ -9164,7 +9041,7 @@
         </w:rPr>
         <w:t>Sistematika Penulisan</w:t>
       </w:r>
-      <w:bookmarkEnd w:id="13"/>
+      <w:bookmarkEnd w:id="12"/>
       <w:r>
         <w:rPr>
           <w:rFonts w:ascii="Times New Roman" w:hAnsi="Times New Roman" w:cs="Times New Roman"/>
@@ -9201,18 +9078,8 @@
           <w:sz w:val="24"/>
           <w:szCs w:val="24"/>
         </w:rPr>
-        <w:t>skripsi ini terdiri dari 5 (</w:t>
-      </w:r>
-      <w:proofErr w:type="gramStart"/>
-      <w:r>
-        <w:rPr>
-          <w:rFonts w:ascii="Times New Roman" w:hAnsi="Times New Roman"/>
-          <w:sz w:val="24"/>
-          <w:szCs w:val="24"/>
-        </w:rPr>
-        <w:t>lima</w:t>
-      </w:r>
-      <w:proofErr w:type="gramEnd"/>
+        <w:t>skripsi ini terdiri dari 5 (lima</w:t>
+      </w:r>
       <w:r>
         <w:rPr>
           <w:rFonts w:ascii="Times New Roman" w:hAnsi="Times New Roman"/>
@@ -9238,25 +9105,7 @@
           <w:sz w:val="24"/>
           <w:szCs w:val="24"/>
         </w:rPr>
-        <w:t xml:space="preserve">Adapun setiap </w:t>
-      </w:r>
-      <w:proofErr w:type="gramStart"/>
-      <w:r>
-        <w:rPr>
-          <w:rFonts w:ascii="Times New Roman" w:hAnsi="Times New Roman"/>
-          <w:sz w:val="24"/>
-          <w:szCs w:val="24"/>
-        </w:rPr>
-        <w:t>bab</w:t>
-      </w:r>
-      <w:proofErr w:type="gramEnd"/>
-      <w:r>
-        <w:rPr>
-          <w:rFonts w:ascii="Times New Roman" w:hAnsi="Times New Roman"/>
-          <w:sz w:val="24"/>
-          <w:szCs w:val="24"/>
-        </w:rPr>
-        <w:t xml:space="preserve"> da</w:t>
+        <w:t>Adapun setiap bab da</w:t>
       </w:r>
       <w:r>
         <w:rPr>
@@ -9471,33 +9320,15 @@
           <w:sz w:val="24"/>
           <w:szCs w:val="24"/>
         </w:rPr>
-        <w:t xml:space="preserve">Pada </w:t>
-      </w:r>
-      <w:proofErr w:type="gramStart"/>
-      <w:r>
-        <w:rPr>
-          <w:rFonts w:ascii="Times New Roman" w:hAnsi="Times New Roman"/>
-          <w:sz w:val="24"/>
-          <w:szCs w:val="24"/>
-        </w:rPr>
-        <w:t>ba</w:t>
-      </w:r>
-      <w:r>
-        <w:rPr>
-          <w:rFonts w:ascii="Times New Roman" w:hAnsi="Times New Roman"/>
-          <w:sz w:val="24"/>
-          <w:szCs w:val="24"/>
-        </w:rPr>
-        <w:t>b</w:t>
-      </w:r>
-      <w:proofErr w:type="gramEnd"/>
-      <w:r>
-        <w:rPr>
-          <w:rFonts w:ascii="Times New Roman" w:hAnsi="Times New Roman"/>
-          <w:sz w:val="24"/>
-          <w:szCs w:val="24"/>
-        </w:rPr>
-        <w:t xml:space="preserve"> ini berisikan tinjauan pustaka yang berisi tentang sumber acuan penulis. Penelitian terkait dengan permasalahan yang diangkat berasal dari jurnal tentang </w:t>
+        <w:t>Pada ba</w:t>
+      </w:r>
+      <w:r>
+        <w:rPr>
+          <w:rFonts w:ascii="Times New Roman" w:hAnsi="Times New Roman"/>
+          <w:sz w:val="24"/>
+          <w:szCs w:val="24"/>
+        </w:rPr>
+        <w:t xml:space="preserve">b ini berisikan tinjauan pustaka yang berisi tentang sumber acuan penulis. Penelitian terkait dengan permasalahan yang diangkat berasal dari jurnal tentang </w:t>
       </w:r>
       <w:r>
         <w:rPr>
@@ -9545,23 +9376,13 @@
         </w:rPr>
         <w:t xml:space="preserve">C.45 </w:t>
       </w:r>
-      <w:proofErr w:type="gramStart"/>
-      <w:r>
-        <w:rPr>
-          <w:rFonts w:ascii="Times New Roman" w:hAnsi="Times New Roman"/>
-          <w:sz w:val="24"/>
-          <w:szCs w:val="24"/>
-        </w:rPr>
-        <w:t>lima</w:t>
-      </w:r>
-      <w:proofErr w:type="gramEnd"/>
-      <w:r>
-        <w:rPr>
-          <w:rFonts w:ascii="Times New Roman" w:hAnsi="Times New Roman"/>
-          <w:sz w:val="24"/>
-          <w:szCs w:val="24"/>
-        </w:rPr>
-        <w:t xml:space="preserve"> tahun terakhir dari tahun penelitian.</w:t>
+      <w:r>
+        <w:rPr>
+          <w:rFonts w:ascii="Times New Roman" w:hAnsi="Times New Roman"/>
+          <w:sz w:val="24"/>
+          <w:szCs w:val="24"/>
+        </w:rPr>
+        <w:t>lima tahun terakhir dari tahun penelitian.</w:t>
       </w:r>
     </w:p>
     <w:p>
@@ -9859,7 +9680,7 @@
           <w:sz w:val="28"/>
         </w:rPr>
       </w:pPr>
-      <w:bookmarkStart w:id="14" w:name="_Toc4478130"/>
+      <w:bookmarkStart w:id="13" w:name="_Toc4478130"/>
       <w:r>
         <w:rPr>
           <w:rFonts w:cs="Times New Roman"/>
@@ -9867,21 +9688,21 @@
         <w:lastRenderedPageBreak/>
         <w:t>BAB II</w:t>
       </w:r>
-      <w:bookmarkStart w:id="15" w:name="_Toc4478131"/>
+      <w:bookmarkStart w:id="14" w:name="_Toc4478131"/>
+      <w:bookmarkEnd w:id="13"/>
+      <w:r>
+        <w:rPr>
+          <w:rFonts w:cs="Times New Roman"/>
+        </w:rPr>
+        <w:br/>
+      </w:r>
+      <w:r>
+        <w:rPr>
+          <w:rFonts w:cs="Times New Roman"/>
+        </w:rPr>
+        <w:t>LANDASAN TEORI</w:t>
+      </w:r>
       <w:bookmarkEnd w:id="14"/>
-      <w:r>
-        <w:rPr>
-          <w:rFonts w:cs="Times New Roman"/>
-        </w:rPr>
-        <w:br/>
-      </w:r>
-      <w:r>
-        <w:rPr>
-          <w:rFonts w:cs="Times New Roman"/>
-        </w:rPr>
-        <w:t>LANDASAN TEORI</w:t>
-      </w:r>
-      <w:bookmarkEnd w:id="15"/>
     </w:p>
     <w:p>
       <w:pPr>
@@ -9910,7 +9731,7 @@
           <w:szCs w:val="24"/>
         </w:rPr>
       </w:pPr>
-      <w:bookmarkStart w:id="16" w:name="_Toc4478132"/>
+      <w:bookmarkStart w:id="15" w:name="_Toc4478132"/>
       <w:r>
         <w:rPr>
           <w:rFonts w:ascii="Times New Roman" w:hAnsi="Times New Roman" w:cs="Times New Roman"/>
@@ -9931,7 +9752,7 @@
         </w:rPr>
         <w:t>Tinjauan Pustaka</w:t>
       </w:r>
-      <w:bookmarkEnd w:id="16"/>
+      <w:bookmarkEnd w:id="15"/>
       <w:r>
         <w:rPr>
           <w:rFonts w:ascii="Times New Roman" w:hAnsi="Times New Roman" w:cs="Times New Roman"/>
@@ -10084,23 +9905,7 @@
           <w:rFonts w:eastAsia="Calibri"/>
           <w:szCs w:val="24"/>
         </w:rPr>
-        <w:t xml:space="preserve">Tahapan </w:t>
-      </w:r>
-      <w:proofErr w:type="gramStart"/>
-      <w:r>
-        <w:rPr>
-          <w:rFonts w:eastAsia="Calibri"/>
-          <w:szCs w:val="24"/>
-        </w:rPr>
-        <w:t>algoritma</w:t>
-      </w:r>
-      <w:proofErr w:type="gramEnd"/>
-      <w:r>
-        <w:rPr>
-          <w:rFonts w:eastAsia="Calibri"/>
-          <w:szCs w:val="24"/>
-        </w:rPr>
-        <w:t xml:space="preserve"> C.45 untuk membangun pohon keputusan, yaitu:</w:t>
+        <w:t>Tahapan algoritma C.45 untuk membangun pohon keputusan, yaitu:</w:t>
       </w:r>
     </w:p>
     <w:p>
@@ -12794,23 +12599,13 @@
           <w:szCs w:val="24"/>
         </w:rPr>
       </w:pPr>
-      <w:proofErr w:type="gramStart"/>
-      <w:r>
-        <w:rPr>
-          <w:rFonts w:ascii="Times New Roman" w:hAnsi="Times New Roman"/>
-          <w:sz w:val="24"/>
-          <w:szCs w:val="24"/>
-        </w:rPr>
-        <w:t>n</w:t>
-      </w:r>
-      <w:proofErr w:type="gramEnd"/>
-      <w:r>
-        <w:rPr>
-          <w:rFonts w:ascii="Times New Roman" w:hAnsi="Times New Roman"/>
-          <w:sz w:val="24"/>
-          <w:szCs w:val="24"/>
-        </w:rPr>
-        <w:t xml:space="preserve"> </w:t>
+      <w:r>
+        <w:rPr>
+          <w:rFonts w:ascii="Times New Roman" w:hAnsi="Times New Roman"/>
+          <w:sz w:val="24"/>
+          <w:szCs w:val="24"/>
+        </w:rPr>
+        <w:t xml:space="preserve">n </w:t>
       </w:r>
       <w:r>
         <w:rPr>
@@ -13153,23 +12948,13 @@
           <w:szCs w:val="24"/>
         </w:rPr>
       </w:pPr>
-      <w:proofErr w:type="gramStart"/>
       <w:r>
         <w:rPr>
           <w:rFonts w:ascii="Times New Roman" w:eastAsiaTheme="minorEastAsia" w:hAnsi="Times New Roman"/>
           <w:sz w:val="24"/>
           <w:szCs w:val="24"/>
         </w:rPr>
-        <w:t>n</w:t>
-      </w:r>
-      <w:proofErr w:type="gramEnd"/>
-      <w:r>
-        <w:rPr>
-          <w:rFonts w:ascii="Times New Roman" w:eastAsiaTheme="minorEastAsia" w:hAnsi="Times New Roman"/>
-          <w:sz w:val="24"/>
-          <w:szCs w:val="24"/>
-        </w:rPr>
-        <w:t xml:space="preserve"> </w:t>
+        <w:t xml:space="preserve">n </w:t>
       </w:r>
       <w:r>
         <w:rPr>
@@ -13356,23 +13141,13 @@
         </w:rPr>
         <w:t xml:space="preserve">WINDY. </w:t>
       </w:r>
-      <w:proofErr w:type="gramStart"/>
       <w:r>
         <w:rPr>
           <w:rFonts w:ascii="Times New Roman" w:eastAsiaTheme="minorEastAsia" w:hAnsi="Times New Roman"/>
           <w:sz w:val="24"/>
           <w:szCs w:val="24"/>
         </w:rPr>
-        <w:t>dan</w:t>
-      </w:r>
-      <w:proofErr w:type="gramEnd"/>
-      <w:r>
-        <w:rPr>
-          <w:rFonts w:ascii="Times New Roman" w:eastAsiaTheme="minorEastAsia" w:hAnsi="Times New Roman"/>
-          <w:sz w:val="24"/>
-          <w:szCs w:val="24"/>
-        </w:rPr>
-        <w:t xml:space="preserve"> lakukan perhitungan </w:t>
+        <w:t xml:space="preserve">dan lakukan perhitungan </w:t>
       </w:r>
       <w:r>
         <w:rPr>
@@ -19088,25 +18863,7 @@
           <w:sz w:val="24"/>
           <w:szCs w:val="24"/>
         </w:rPr>
-        <w:t xml:space="preserve">yaitu sebesar 0.67. </w:t>
-      </w:r>
-      <w:proofErr w:type="gramStart"/>
-      <w:r>
-        <w:rPr>
-          <w:rFonts w:ascii="Times New Roman" w:hAnsi="Times New Roman"/>
-          <w:sz w:val="24"/>
-          <w:szCs w:val="24"/>
-        </w:rPr>
-        <w:t>dengan</w:t>
-      </w:r>
-      <w:proofErr w:type="gramEnd"/>
-      <w:r>
-        <w:rPr>
-          <w:rFonts w:ascii="Times New Roman" w:hAnsi="Times New Roman"/>
-          <w:sz w:val="24"/>
-          <w:szCs w:val="24"/>
-        </w:rPr>
-        <w:t xml:space="preserve"> demikian </w:t>
+        <w:t xml:space="preserve">yaitu sebesar 0.67. dengan demikian </w:t>
       </w:r>
       <w:r>
         <w:rPr>
@@ -21930,23 +21687,13 @@
         </w:rPr>
         <w:t xml:space="preserve">” </w:t>
       </w:r>
-      <w:proofErr w:type="gramStart"/>
-      <w:r>
-        <w:rPr>
-          <w:rFonts w:ascii="Times New Roman" w:hAnsi="Times New Roman"/>
-          <w:sz w:val="24"/>
-          <w:szCs w:val="24"/>
-        </w:rPr>
-        <w:t>[ Jusuf</w:t>
-      </w:r>
-      <w:proofErr w:type="gramEnd"/>
-      <w:r>
-        <w:rPr>
-          <w:rFonts w:ascii="Times New Roman" w:hAnsi="Times New Roman"/>
-          <w:sz w:val="24"/>
-          <w:szCs w:val="24"/>
-        </w:rPr>
-        <w:t>, 2014: 310]</w:t>
+      <w:r>
+        <w:rPr>
+          <w:rFonts w:ascii="Times New Roman" w:hAnsi="Times New Roman"/>
+          <w:sz w:val="24"/>
+          <w:szCs w:val="24"/>
+        </w:rPr>
+        <w:t>[ Jusuf, 2014: 310]</w:t>
       </w:r>
     </w:p>
     <w:p>
@@ -22115,7 +21862,6 @@
           <w:szCs w:val="24"/>
         </w:rPr>
       </w:pPr>
-      <w:proofErr w:type="gramStart"/>
       <w:r>
         <w:rPr>
           <w:rFonts w:ascii="Times New Roman" w:hAnsi="Times New Roman"/>
@@ -22123,17 +21869,7 @@
           <w:sz w:val="24"/>
           <w:szCs w:val="24"/>
         </w:rPr>
-        <w:t>data</w:t>
-      </w:r>
-      <w:proofErr w:type="gramEnd"/>
-      <w:r>
-        <w:rPr>
-          <w:rFonts w:ascii="Times New Roman" w:hAnsi="Times New Roman"/>
-          <w:i/>
-          <w:sz w:val="24"/>
-          <w:szCs w:val="24"/>
-        </w:rPr>
-        <w:t xml:space="preserve"> sets. “</w:t>
+        <w:t>data sets. “</w:t>
       </w:r>
       <w:r>
         <w:rPr>
@@ -22312,25 +22048,7 @@
           <w:sz w:val="24"/>
           <w:szCs w:val="24"/>
         </w:rPr>
-        <w:t xml:space="preserve"> (KDD) sering kali digunakan secara bergantian untuk menjelaskan proses penggalian informasi tersembunyi dalam suatu basis data yang besar. Sebenarnya kedua istilah tersebut memiliki konsep yang berbeda, tetapi berkaitan satu </w:t>
-      </w:r>
-      <w:proofErr w:type="gramStart"/>
-      <w:r>
-        <w:rPr>
-          <w:rFonts w:ascii="Times New Roman" w:hAnsi="Times New Roman"/>
-          <w:sz w:val="24"/>
-          <w:szCs w:val="24"/>
-        </w:rPr>
-        <w:t>sama</w:t>
-      </w:r>
-      <w:proofErr w:type="gramEnd"/>
-      <w:r>
-        <w:rPr>
-          <w:rFonts w:ascii="Times New Roman" w:hAnsi="Times New Roman"/>
-          <w:sz w:val="24"/>
-          <w:szCs w:val="24"/>
-        </w:rPr>
-        <w:t xml:space="preserve"> lain.” [Kusrini dan Luthfi, 2009: 7]  </w:t>
+        <w:t xml:space="preserve"> (KDD) sering kali digunakan secara bergantian untuk menjelaskan proses penggalian informasi tersembunyi dalam suatu basis data yang besar. Sebenarnya kedua istilah tersebut memiliki konsep yang berbeda, tetapi berkaitan satu sama lain.” [Kusrini dan Luthfi, 2009: 7]  </w:t>
       </w:r>
     </w:p>
     <w:p>
@@ -23164,23 +22882,7 @@
           <w:rFonts w:cs="Times New Roman"/>
           <w:szCs w:val="24"/>
         </w:rPr>
-        <w:t xml:space="preserve">yang tidak cukup professional </w:t>
-      </w:r>
-      <w:proofErr w:type="gramStart"/>
-      <w:r>
-        <w:rPr>
-          <w:rFonts w:cs="Times New Roman"/>
-          <w:szCs w:val="24"/>
-        </w:rPr>
-        <w:t>akan</w:t>
-      </w:r>
-      <w:proofErr w:type="gramEnd"/>
-      <w:r>
-        <w:rPr>
-          <w:rFonts w:cs="Times New Roman"/>
-          <w:szCs w:val="24"/>
-        </w:rPr>
-        <w:t xml:space="preserve"> sedikit</w:t>
+        <w:t>yang tidak cukup professional akan sedikit</w:t>
       </w:r>
       <w:r>
         <w:rPr>
@@ -23310,30 +23012,14 @@
           <w:rFonts w:cs="Times New Roman"/>
           <w:szCs w:val="24"/>
         </w:rPr>
-        <w:t xml:space="preserve">Estimasi hampir </w:t>
-      </w:r>
-      <w:proofErr w:type="gramStart"/>
-      <w:r>
-        <w:rPr>
-          <w:rFonts w:cs="Times New Roman"/>
-          <w:szCs w:val="24"/>
-        </w:rPr>
-        <w:t>s</w:t>
-      </w:r>
-      <w:r>
-        <w:rPr>
-          <w:rFonts w:cs="Times New Roman"/>
-          <w:szCs w:val="24"/>
-        </w:rPr>
-        <w:t>ama</w:t>
-      </w:r>
-      <w:proofErr w:type="gramEnd"/>
-      <w:r>
-        <w:rPr>
-          <w:rFonts w:cs="Times New Roman"/>
-          <w:szCs w:val="24"/>
-        </w:rPr>
-        <w:t xml:space="preserve"> dengan klasifikasi, kecuali variabel target estimasi </w:t>
+        <w:t>Estimasi hampir s</w:t>
+      </w:r>
+      <w:r>
+        <w:rPr>
+          <w:rFonts w:cs="Times New Roman"/>
+          <w:szCs w:val="24"/>
+        </w:rPr>
+        <w:t xml:space="preserve">ama dengan klasifikasi, kecuali variabel target estimasi </w:t>
       </w:r>
       <w:r>
         <w:rPr>
@@ -23439,17 +23125,8 @@
           <w:rFonts w:cs="Times New Roman"/>
           <w:szCs w:val="24"/>
         </w:rPr>
-        <w:t xml:space="preserve">variabel predikasi. Sebagai contoh </w:t>
-      </w:r>
-      <w:proofErr w:type="gramStart"/>
-      <w:r>
-        <w:rPr>
-          <w:rFonts w:cs="Times New Roman"/>
-          <w:szCs w:val="24"/>
-        </w:rPr>
-        <w:t>akan</w:t>
-      </w:r>
-      <w:proofErr w:type="gramEnd"/>
+        <w:t>variabel predikasi. Sebagai contoh akan</w:t>
+      </w:r>
       <w:r>
         <w:rPr>
           <w:rFonts w:cs="Times New Roman"/>
@@ -23532,23 +23209,7 @@
           <w:rFonts w:cs="Times New Roman"/>
           <w:szCs w:val="24"/>
         </w:rPr>
-        <w:t xml:space="preserve">pembelajaran </w:t>
-      </w:r>
-      <w:proofErr w:type="gramStart"/>
-      <w:r>
-        <w:rPr>
-          <w:rFonts w:cs="Times New Roman"/>
-          <w:szCs w:val="24"/>
-        </w:rPr>
-        <w:t>akan</w:t>
-      </w:r>
-      <w:proofErr w:type="gramEnd"/>
-      <w:r>
-        <w:rPr>
-          <w:rFonts w:cs="Times New Roman"/>
-          <w:szCs w:val="24"/>
-        </w:rPr>
-        <w:t xml:space="preserve"> menghasilkan model estimasi.</w:t>
+        <w:t>pembelajaran akan menghasilkan model estimasi.</w:t>
       </w:r>
       <w:r>
         <w:rPr>
@@ -23657,23 +23318,7 @@
           <w:rFonts w:cs="Times New Roman"/>
           <w:szCs w:val="24"/>
         </w:rPr>
-        <w:t xml:space="preserve">pir </w:t>
-      </w:r>
-      <w:proofErr w:type="gramStart"/>
-      <w:r>
-        <w:rPr>
-          <w:rFonts w:cs="Times New Roman"/>
-          <w:szCs w:val="24"/>
-        </w:rPr>
-        <w:t>sama</w:t>
-      </w:r>
-      <w:proofErr w:type="gramEnd"/>
-      <w:r>
-        <w:rPr>
-          <w:rFonts w:cs="Times New Roman"/>
-          <w:szCs w:val="24"/>
-        </w:rPr>
-        <w:t xml:space="preserve"> dengan klasifikasi dan </w:t>
+        <w:t xml:space="preserve">pir sama dengan klasifikasi dan </w:t>
       </w:r>
       <w:r>
         <w:rPr>
@@ -23742,21 +23387,12 @@
         </w:rPr>
         <w:t xml:space="preserve"> </w:t>
       </w:r>
-      <w:proofErr w:type="gramStart"/>
-      <w:r>
-        <w:rPr>
-          <w:rFonts w:cs="Times New Roman"/>
-          <w:szCs w:val="24"/>
-        </w:rPr>
-        <w:t>akan</w:t>
-      </w:r>
-      <w:proofErr w:type="gramEnd"/>
-      <w:r>
-        <w:rPr>
-          <w:rFonts w:cs="Times New Roman"/>
-          <w:szCs w:val="24"/>
-        </w:rPr>
-        <w:t xml:space="preserve"> datang.</w:t>
+      <w:r>
+        <w:rPr>
+          <w:rFonts w:cs="Times New Roman"/>
+          <w:szCs w:val="24"/>
+        </w:rPr>
+        <w:t>akan datang.</w:t>
       </w:r>
     </w:p>
     <w:p>
@@ -23940,17 +23576,8 @@
           <w:rFonts w:cs="Times New Roman"/>
           <w:szCs w:val="24"/>
         </w:rPr>
-        <w:t xml:space="preserve">pendapatan dapat dipisahkan dalam tiga </w:t>
-      </w:r>
-      <w:proofErr w:type="gramStart"/>
-      <w:r>
-        <w:rPr>
-          <w:rFonts w:cs="Times New Roman"/>
-          <w:szCs w:val="24"/>
-        </w:rPr>
-        <w:t>kategori ,</w:t>
-      </w:r>
-      <w:proofErr w:type="gramEnd"/>
+        <w:t>pendapatan dapat dipisahkan dalam tiga kategori ,</w:t>
+      </w:r>
       <w:r>
         <w:rPr>
           <w:rFonts w:cs="Times New Roman"/>
@@ -24139,21 +23766,12 @@
         </w:rPr>
         <w:t xml:space="preserve"> </w:t>
       </w:r>
-      <w:proofErr w:type="gramStart"/>
-      <w:r>
-        <w:rPr>
-          <w:rFonts w:cs="Times New Roman"/>
-          <w:szCs w:val="24"/>
-        </w:rPr>
-        <w:t>apa</w:t>
-      </w:r>
-      <w:proofErr w:type="gramEnd"/>
-      <w:r>
-        <w:rPr>
-          <w:rFonts w:cs="Times New Roman"/>
-          <w:szCs w:val="24"/>
-        </w:rPr>
-        <w:t>.</w:t>
+      <w:r>
+        <w:rPr>
+          <w:rFonts w:cs="Times New Roman"/>
+          <w:szCs w:val="24"/>
+        </w:rPr>
+        <w:t>apa.</w:t>
       </w:r>
       <w:r>
         <w:rPr>
@@ -24496,23 +24114,7 @@
           <w:rFonts w:cs="Times New Roman"/>
           <w:szCs w:val="24"/>
         </w:rPr>
-        <w:t xml:space="preserve">kelompok </w:t>
-      </w:r>
-      <w:proofErr w:type="gramStart"/>
-      <w:r>
-        <w:rPr>
-          <w:rFonts w:cs="Times New Roman"/>
-          <w:szCs w:val="24"/>
-        </w:rPr>
-        <w:t>akan</w:t>
-      </w:r>
-      <w:proofErr w:type="gramEnd"/>
-      <w:r>
-        <w:rPr>
-          <w:rFonts w:cs="Times New Roman"/>
-          <w:szCs w:val="24"/>
-        </w:rPr>
-        <w:t xml:space="preserve"> bernilai maksimal, sedangkan</w:t>
+        <w:t>kelompok akan bernilai maksimal, sedangkan</w:t>
       </w:r>
       <w:r>
         <w:rPr>
@@ -24643,23 +24245,7 @@
           <w:rFonts w:cs="Times New Roman"/>
           <w:szCs w:val="24"/>
         </w:rPr>
-        <w:t xml:space="preserve">memiliki </w:t>
-      </w:r>
-      <w:proofErr w:type="gramStart"/>
-      <w:r>
-        <w:rPr>
-          <w:rFonts w:cs="Times New Roman"/>
-          <w:szCs w:val="24"/>
-        </w:rPr>
-        <w:t>dana</w:t>
-      </w:r>
-      <w:proofErr w:type="gramEnd"/>
-      <w:r>
-        <w:rPr>
-          <w:rFonts w:cs="Times New Roman"/>
-          <w:szCs w:val="24"/>
-        </w:rPr>
-        <w:t xml:space="preserve"> pemesaran yang besar.</w:t>
+        <w:t>memiliki dana pemesaran yang besar.</w:t>
       </w:r>
     </w:p>
     <w:p>
@@ -25076,7 +24662,7 @@
           <w:szCs w:val="24"/>
         </w:rPr>
       </w:pPr>
-      <w:bookmarkStart w:id="17" w:name="_Toc4478133"/>
+      <w:bookmarkStart w:id="16" w:name="_Toc4478133"/>
       <w:r>
         <w:rPr>
           <w:rFonts w:ascii="Times New Roman" w:hAnsi="Times New Roman" w:cs="Times New Roman"/>
@@ -25097,7 +24683,7 @@
         </w:rPr>
         <w:t>Penelitian Terkait</w:t>
       </w:r>
-      <w:bookmarkEnd w:id="17"/>
+      <w:bookmarkEnd w:id="16"/>
     </w:p>
     <w:p>
       <w:pPr>
@@ -25415,23 +25001,7 @@
           <w:rFonts w:cs="Times New Roman"/>
           <w:szCs w:val="24"/>
         </w:rPr>
-        <w:t xml:space="preserve">permasalahan. </w:t>
-      </w:r>
-      <w:proofErr w:type="gramStart"/>
-      <w:r>
-        <w:rPr>
-          <w:rFonts w:cs="Times New Roman"/>
-          <w:szCs w:val="24"/>
-        </w:rPr>
-        <w:t>dari</w:t>
-      </w:r>
-      <w:proofErr w:type="gramEnd"/>
-      <w:r>
-        <w:rPr>
-          <w:rFonts w:cs="Times New Roman"/>
-          <w:szCs w:val="24"/>
-        </w:rPr>
-        <w:t xml:space="preserve"> hasil penelitian faktor-faktor yang</w:t>
+        <w:t>permasalahan. dari hasil penelitian faktor-faktor yang</w:t>
       </w:r>
       <w:r>
         <w:rPr>
@@ -25564,23 +25134,7 @@
           <w:rFonts w:cs="Times New Roman"/>
           <w:szCs w:val="24"/>
         </w:rPr>
-        <w:t xml:space="preserve">dalam menilai para nasabah dimasa yang </w:t>
-      </w:r>
-      <w:proofErr w:type="gramStart"/>
-      <w:r>
-        <w:rPr>
-          <w:rFonts w:cs="Times New Roman"/>
-          <w:szCs w:val="24"/>
-        </w:rPr>
-        <w:t>akan</w:t>
-      </w:r>
-      <w:proofErr w:type="gramEnd"/>
-      <w:r>
-        <w:rPr>
-          <w:rFonts w:cs="Times New Roman"/>
-          <w:szCs w:val="24"/>
-        </w:rPr>
-        <w:t xml:space="preserve"> datang apakah akan menguntungkan atau tidak.</w:t>
+        <w:t>dalam menilai para nasabah dimasa yang akan datang apakah akan menguntungkan atau tidak.</w:t>
       </w:r>
       <w:r>
         <w:rPr>
@@ -26146,7 +25700,7 @@
         <w:pStyle w:val="Heading1"/>
         <w:spacing w:line="480" w:lineRule="auto"/>
       </w:pPr>
-      <w:bookmarkStart w:id="18" w:name="_Toc4478215"/>
+      <w:bookmarkStart w:id="17" w:name="_Toc4478215"/>
       <w:r>
         <w:rPr>
           <w:lang w:val="id-ID"/>
@@ -26157,15 +25711,13 @@
       <w:r>
         <w:t>AB III</w:t>
       </w:r>
-      <w:bookmarkStart w:id="19" w:name="_Toc4478216"/>
+      <w:bookmarkStart w:id="18" w:name="_Toc4478216"/>
+      <w:bookmarkEnd w:id="17"/>
+      <w:r>
+        <w:br/>
+        <w:t>METODOLOGI PENELITIAN</w:t>
+      </w:r>
       <w:bookmarkEnd w:id="18"/>
-      <w:r>
-        <w:br/>
-      </w:r>
-      <w:r>
-        <w:t>METODOLOGI PENELITIAN</w:t>
-      </w:r>
-      <w:bookmarkEnd w:id="19"/>
     </w:p>
     <w:p>
       <w:pPr>
@@ -26188,7 +25740,7 @@
           <w:szCs w:val="24"/>
         </w:rPr>
       </w:pPr>
-      <w:bookmarkStart w:id="20" w:name="_Toc4478217"/>
+      <w:bookmarkStart w:id="19" w:name="_Toc4478217"/>
       <w:r>
         <w:rPr>
           <w:rFonts w:ascii="Times New Roman" w:hAnsi="Times New Roman" w:cs="Times New Roman"/>
@@ -26219,7 +25771,7 @@
         </w:rPr>
         <w:t>Teknik Pengumpulan Data</w:t>
       </w:r>
-      <w:bookmarkEnd w:id="20"/>
+      <w:bookmarkEnd w:id="19"/>
     </w:p>
     <w:p>
       <w:pPr>
@@ -26244,21 +25796,7 @@
         <w:rPr>
           <w:szCs w:val="24"/>
         </w:rPr>
-        <w:t xml:space="preserve">logi Penelitian adapun teknik pengumpulan data yang </w:t>
-      </w:r>
-      <w:proofErr w:type="gramStart"/>
-      <w:r>
-        <w:rPr>
-          <w:szCs w:val="24"/>
-        </w:rPr>
-        <w:t>akan</w:t>
-      </w:r>
-      <w:proofErr w:type="gramEnd"/>
-      <w:r>
-        <w:rPr>
-          <w:szCs w:val="24"/>
-        </w:rPr>
-        <w:t xml:space="preserve"> dibahas dalam penulisan ini adalah sebagai berikut.</w:t>
+        <w:t>logi Penelitian adapun teknik pengumpulan data yang akan dibahas dalam penulisan ini adalah sebagai berikut.</w:t>
       </w:r>
     </w:p>
     <w:p>
@@ -26318,21 +25856,7 @@
         <w:rPr>
           <w:szCs w:val="24"/>
         </w:rPr>
-        <w:t xml:space="preserve"> metode yang dilakukan penulis dengan </w:t>
-      </w:r>
-      <w:proofErr w:type="gramStart"/>
-      <w:r>
-        <w:rPr>
-          <w:szCs w:val="24"/>
-        </w:rPr>
-        <w:t>cara</w:t>
-      </w:r>
-      <w:proofErr w:type="gramEnd"/>
-      <w:r>
-        <w:rPr>
-          <w:szCs w:val="24"/>
-        </w:rPr>
-        <w:t xml:space="preserve"> mendatangi langsung tempat riset yang ingin di teliti oleh penulis. Penulis melakukan pengamatan langsung ke </w:t>
+        <w:t xml:space="preserve"> metode yang dilakukan penulis dengan cara mendatangi langsung tempat riset yang ingin di teliti oleh penulis. Penulis melakukan pengamatan langsung ke </w:t>
       </w:r>
       <w:r>
         <w:rPr>
@@ -26448,21 +25972,7 @@
         <w:rPr>
           <w:szCs w:val="24"/>
         </w:rPr>
-        <w:t xml:space="preserve"> </w:t>
-      </w:r>
-      <w:proofErr w:type="gramStart"/>
-      <w:r>
-        <w:rPr>
-          <w:szCs w:val="24"/>
-        </w:rPr>
-        <w:t>tanya</w:t>
-      </w:r>
-      <w:proofErr w:type="gramEnd"/>
-      <w:r>
-        <w:rPr>
-          <w:szCs w:val="24"/>
-        </w:rPr>
-        <w:t xml:space="preserve"> jawa</w:t>
+        <w:t xml:space="preserve"> tanya jawa</w:t>
       </w:r>
       <w:r>
         <w:rPr>
@@ -26671,7 +26181,7 @@
           <w:szCs w:val="24"/>
         </w:rPr>
       </w:pPr>
-      <w:bookmarkStart w:id="21" w:name="_Toc4478218"/>
+      <w:bookmarkStart w:id="20" w:name="_Toc4478218"/>
       <w:r>
         <w:rPr>
           <w:rFonts w:ascii="Times New Roman" w:hAnsi="Times New Roman" w:cs="Times New Roman"/>
@@ -26682,7 +26192,7 @@
         </w:rPr>
         <w:t>3.2.</w:t>
       </w:r>
-      <w:bookmarkEnd w:id="21"/>
+      <w:bookmarkEnd w:id="20"/>
       <w:r>
         <w:rPr>
           <w:rFonts w:ascii="Times New Roman" w:hAnsi="Times New Roman" w:cs="Times New Roman"/>
@@ -27153,27 +26663,7 @@
           <w:sz w:val="24"/>
           <w:szCs w:val="24"/>
         </w:rPr>
-        <w:t xml:space="preserve">3.3 </w:t>
-      </w:r>
-      <w:r>
-        <w:rPr>
-          <w:rFonts w:ascii="Times New Roman" w:hAnsi="Times New Roman" w:cs="Times New Roman"/>
-          <w:b/>
-          <w:color w:val="auto"/>
-          <w:sz w:val="24"/>
-          <w:szCs w:val="24"/>
-        </w:rPr>
-        <w:t xml:space="preserve">Metode Algoritma </w:t>
-      </w:r>
-      <w:r>
-        <w:rPr>
-          <w:rFonts w:ascii="Times New Roman" w:hAnsi="Times New Roman" w:cs="Times New Roman"/>
-          <w:b/>
-          <w:color w:val="auto"/>
-          <w:sz w:val="24"/>
-          <w:szCs w:val="24"/>
-        </w:rPr>
-        <w:t>C.45</w:t>
+        <w:t>3.3 Metode Algoritma C.45</w:t>
       </w:r>
     </w:p>
     <w:p>
@@ -27501,7 +26991,7 @@
           <w:szCs w:val="24"/>
         </w:rPr>
       </w:pPr>
-      <w:bookmarkStart w:id="22" w:name="_Toc4478219"/>
+      <w:bookmarkStart w:id="21" w:name="_Toc4478219"/>
       <w:r>
         <w:rPr>
           <w:rFonts w:ascii="Times New Roman" w:hAnsi="Times New Roman" w:cs="Times New Roman"/>
@@ -27522,7 +27012,7 @@
         </w:rPr>
         <w:t>Kerangka Pemikiran</w:t>
       </w:r>
-      <w:bookmarkEnd w:id="22"/>
+      <w:bookmarkEnd w:id="21"/>
       <w:r>
         <w:rPr>
           <w:rFonts w:ascii="Times New Roman" w:hAnsi="Times New Roman" w:cs="Times New Roman"/>
@@ -27558,8 +27048,16 @@
         <w:rPr>
           <w:lang w:val="id-ID"/>
         </w:rPr>
-        <w:t>212 Mart Cibitung</w:t>
-      </w:r>
+        <w:t xml:space="preserve">212 Mart </w:t>
+      </w:r>
+      <w:bookmarkStart w:id="22" w:name="_GoBack"/>
+      <w:r>
+        <w:rPr>
+          <w:lang w:val="id-ID"/>
+        </w:rPr>
+        <w:t>Cibitung</w:t>
+      </w:r>
+      <w:bookmarkEnd w:id="22"/>
       <w:r>
         <w:t xml:space="preserve">, </w:t>
       </w:r>
@@ -31082,33 +30580,15 @@
           <w:sz w:val="24"/>
           <w:szCs w:val="24"/>
         </w:rPr>
-        <w:t xml:space="preserve">Data </w:t>
-      </w:r>
-      <w:proofErr w:type="gramStart"/>
+        <w:t>Data M</w:t>
+      </w:r>
       <w:r>
         <w:rPr>
           <w:rStyle w:val="fontstyle01"/>
           <w:sz w:val="24"/>
           <w:szCs w:val="24"/>
         </w:rPr>
-        <w:t>M</w:t>
-      </w:r>
-      <w:r>
-        <w:rPr>
-          <w:rStyle w:val="fontstyle01"/>
-          <w:sz w:val="24"/>
-          <w:szCs w:val="24"/>
-        </w:rPr>
-        <w:t>ining :</w:t>
-      </w:r>
-      <w:proofErr w:type="gramEnd"/>
-      <w:r>
-        <w:rPr>
-          <w:rStyle w:val="fontstyle01"/>
-          <w:sz w:val="24"/>
-          <w:szCs w:val="24"/>
-        </w:rPr>
-        <w:t xml:space="preserve"> </w:t>
+        <w:t xml:space="preserve">ining : </w:t>
       </w:r>
       <w:r>
         <w:rPr>
@@ -31247,7 +30727,7 @@
         </w:rPr>
         <w:t xml:space="preserve">. Jakarta: Elex Media Komputindo. Diambil dari: </w:t>
       </w:r>
-      <w:hyperlink r:id="rId18" w:history="1">
+      <w:hyperlink r:id="rId18" w:anchor="v=onepage&amp;q=penjualan&amp;f=false" w:history="1">
         <w:r>
           <w:rPr>
             <w:rStyle w:val="Hyperlink"/>
@@ -31333,7 +30813,7 @@
         </w:rPr>
         <w:t xml:space="preserve">Kennedi T, Hoga S, Bobby R. 2013. Implementasi Data Mining Algoritma Apriori pada Sistem Persediaan Alat-alat Kesehatan. Majalah Ilmiah Informasi dan Tejnologi Ilmiah (INTI). 1(1): 93-106. Diambil dari :  </w:t>
       </w:r>
-      <w:hyperlink r:id="rId19" w:history="1">
+      <w:hyperlink r:id="rId19" w:anchor="d=gs_mdcitad&amp;u=%2Fcitations%3Fview_op%3Dview_citation%26hl%3Did%26user%3DmQtMaLUAAAAJ%26citation_for_view%3DmQtMaLUAAAAJ%3Au5HHmVD_uO8C%26tzom%3D-420" w:history="1">
         <w:r>
           <w:rPr>
             <w:rStyle w:val="Hyperlink"/>

</xml_diff>